<commit_message>
añadido .dockerignore y volumen
</commit_message>
<xml_diff>
--- a/config/plantillas_memorias/CU_1_FORMAT_PERTES.docx
+++ b/config/plantillas_memorias/CU_1_FORMAT_PERTES.docx
@@ -579,10 +579,7 @@
         <w:t>2</w:t>
       </w:r>
       <w:r>
-        <w:t>}}</w:t>
-      </w:r>
-      <w:r>
-        <w:t xml:space="preserve"> </w:t>
+        <w:t xml:space="preserve">}} </w:t>
       </w:r>
     </w:p>
     <w:p>
@@ -601,10 +598,7 @@
         <w:t>3</w:t>
       </w:r>
       <w:r>
-        <w:t>}}</w:t>
-      </w:r>
-      <w:r>
-        <w:t xml:space="preserve"> </w:t>
+        <w:t xml:space="preserve">}} </w:t>
       </w:r>
     </w:p>
     <w:p>
@@ -751,13 +745,7 @@
         <w:spacing w:after="160" w:line="278" w:lineRule="auto"/>
       </w:pPr>
       <w:r>
-        <w:t>{{</w:t>
-      </w:r>
-      <w:r>
-        <w:t>6</w:t>
-      </w:r>
-      <w:r>
-        <w:t>}}</w:t>
+        <w:t>{{6}}</w:t>
       </w:r>
     </w:p>
     <w:p>
@@ -963,19 +951,7 @@
               <w:rPr>
                 <w:rFonts w:ascii="Aptos Narrow" w:hAnsi="Aptos Narrow"/>
               </w:rPr>
-              <w:t>{{</w:t>
-            </w:r>
-            <w:r>
-              <w:rPr>
-                <w:rFonts w:ascii="Aptos Narrow" w:hAnsi="Aptos Narrow"/>
-              </w:rPr>
-              <w:t>7</w:t>
-            </w:r>
-            <w:r>
-              <w:rPr>
-                <w:rFonts w:ascii="Aptos Narrow" w:hAnsi="Aptos Narrow"/>
-              </w:rPr>
-              <w:t>}}</w:t>
+              <w:t>{{7}}</w:t>
             </w:r>
           </w:p>
         </w:tc>
@@ -1033,19 +1009,7 @@
               <w:rPr>
                 <w:rFonts w:ascii="Aptos Narrow" w:hAnsi="Aptos Narrow"/>
               </w:rPr>
-              <w:t>{{</w:t>
-            </w:r>
-            <w:r>
-              <w:rPr>
-                <w:rFonts w:ascii="Aptos Narrow" w:hAnsi="Aptos Narrow"/>
-              </w:rPr>
-              <w:t>8</w:t>
-            </w:r>
-            <w:r>
-              <w:rPr>
-                <w:rFonts w:ascii="Aptos Narrow" w:hAnsi="Aptos Narrow"/>
-              </w:rPr>
-              <w:t>}}</w:t>
+              <w:t>{{8}}</w:t>
             </w:r>
           </w:p>
         </w:tc>
@@ -1142,19 +1106,7 @@
               <w:rPr>
                 <w:rFonts w:ascii="Aptos Narrow" w:hAnsi="Aptos Narrow"/>
               </w:rPr>
-              <w:t>{{</w:t>
-            </w:r>
-            <w:r>
-              <w:rPr>
-                <w:rFonts w:ascii="Aptos Narrow" w:hAnsi="Aptos Narrow"/>
-              </w:rPr>
-              <w:t>9</w:t>
-            </w:r>
-            <w:r>
-              <w:rPr>
-                <w:rFonts w:ascii="Aptos Narrow" w:hAnsi="Aptos Narrow"/>
-              </w:rPr>
-              <w:t>}}</w:t>
+              <w:t>{{9}}</w:t>
             </w:r>
           </w:p>
         </w:tc>
@@ -1249,19 +1201,7 @@
               <w:rPr>
                 <w:rFonts w:ascii="Aptos Narrow" w:hAnsi="Aptos Narrow"/>
               </w:rPr>
-              <w:t>{{</w:t>
-            </w:r>
-            <w:r>
-              <w:rPr>
-                <w:rFonts w:ascii="Aptos Narrow" w:hAnsi="Aptos Narrow"/>
-              </w:rPr>
-              <w:t>10</w:t>
-            </w:r>
-            <w:r>
-              <w:rPr>
-                <w:rFonts w:ascii="Aptos Narrow" w:hAnsi="Aptos Narrow"/>
-              </w:rPr>
-              <w:t>}}</w:t>
+              <w:t>{{10}}</w:t>
             </w:r>
           </w:p>
         </w:tc>
@@ -1353,19 +1293,7 @@
               <w:rPr>
                 <w:rFonts w:ascii="Aptos Narrow" w:hAnsi="Aptos Narrow"/>
               </w:rPr>
-              <w:t>{{</w:t>
-            </w:r>
-            <w:r>
-              <w:rPr>
-                <w:rFonts w:ascii="Aptos Narrow" w:hAnsi="Aptos Narrow"/>
-              </w:rPr>
-              <w:t>11</w:t>
-            </w:r>
-            <w:r>
-              <w:rPr>
-                <w:rFonts w:ascii="Aptos Narrow" w:hAnsi="Aptos Narrow"/>
-              </w:rPr>
-              <w:t>}}</w:t>
+              <w:t>{{11}}</w:t>
             </w:r>
           </w:p>
         </w:tc>
@@ -1476,19 +1404,7 @@
               <w:rPr>
                 <w:rFonts w:ascii="Aptos Narrow" w:hAnsi="Aptos Narrow"/>
               </w:rPr>
-              <w:t>{{</w:t>
-            </w:r>
-            <w:r>
-              <w:rPr>
-                <w:rFonts w:ascii="Aptos Narrow" w:hAnsi="Aptos Narrow"/>
-              </w:rPr>
-              <w:t>12</w:t>
-            </w:r>
-            <w:r>
-              <w:rPr>
-                <w:rFonts w:ascii="Aptos Narrow" w:hAnsi="Aptos Narrow"/>
-              </w:rPr>
-              <w:t>}}</w:t>
+              <w:t>{{12}}</w:t>
             </w:r>
           </w:p>
         </w:tc>
@@ -1593,31 +1509,8 @@
               <w:rPr>
                 <w:rFonts w:ascii="Aptos Narrow" w:hAnsi="Aptos Narrow"/>
               </w:rPr>
-              <w:t>{{</w:t>
+              <w:t>{{13}}</w:t>
             </w:r>
-            <w:r>
-              <w:rPr>
-                <w:rFonts w:ascii="Aptos Narrow" w:hAnsi="Aptos Narrow"/>
-              </w:rPr>
-              <w:t>13</w:t>
-            </w:r>
-            <w:r>
-              <w:rPr>
-                <w:rFonts w:ascii="Aptos Narrow" w:hAnsi="Aptos Narrow"/>
-              </w:rPr>
-              <w:t>}}</w:t>
-            </w:r>
-          </w:p>
-          <w:p>
-            <w:pPr>
-              <w:pStyle w:val="TableParagraph"/>
-              <w:spacing w:before="117"/>
-              <w:ind w:left="69" w:right="60"/>
-              <w:jc w:val="both"/>
-              <w:rPr>
-                <w:sz w:val="24"/>
-              </w:rPr>
-            </w:pPr>
           </w:p>
         </w:tc>
       </w:tr>
@@ -1668,19 +1561,7 @@
               <w:rPr>
                 <w:rFonts w:ascii="Aptos Narrow" w:hAnsi="Aptos Narrow"/>
               </w:rPr>
-              <w:t>{{</w:t>
-            </w:r>
-            <w:r>
-              <w:rPr>
-                <w:rFonts w:ascii="Aptos Narrow" w:hAnsi="Aptos Narrow"/>
-              </w:rPr>
-              <w:t>14</w:t>
-            </w:r>
-            <w:r>
-              <w:rPr>
-                <w:rFonts w:ascii="Aptos Narrow" w:hAnsi="Aptos Narrow"/>
-              </w:rPr>
-              <w:t>}}</w:t>
+              <w:t>{{14}}</w:t>
             </w:r>
           </w:p>
         </w:tc>
@@ -2098,117 +1979,50 @@
       <w:pPr>
         <w:pStyle w:val="Textoindependiente"/>
         <w:spacing w:before="10"/>
+        <w:ind w:left="1382"/>
+        <w:rPr>
+          <w:rFonts w:ascii="Aptos Narrow" w:eastAsia="Times New Roman" w:hAnsi="Aptos Narrow" w:cs="Times New Roman"/>
+          <w:lang w:eastAsia="es-ES"/>
+        </w:rPr>
+      </w:pPr>
+    </w:p>
+    <w:p>
+      <w:pPr>
+        <w:pStyle w:val="Textoindependiente"/>
+        <w:spacing w:before="10"/>
+        <w:ind w:left="1382"/>
         <w:rPr>
           <w:rFonts w:ascii="Arial"/>
           <w:b/>
-          <w:sz w:val="18"/>
-        </w:rPr>
-      </w:pPr>
-      <w:r>
-        <w:rPr>
-          <w:noProof/>
-        </w:rPr>
-        <mc:AlternateContent>
-          <mc:Choice Requires="wps">
-            <w:drawing>
-              <wp:anchor distT="0" distB="0" distL="0" distR="0" simplePos="0" relativeHeight="487588864" behindDoc="1" locked="0" layoutInCell="1" allowOverlap="1" wp14:anchorId="14DF5E52" wp14:editId="375C8E25">
-                <wp:simplePos x="0" y="0"/>
-                <wp:positionH relativeFrom="page">
-                  <wp:posOffset>1009192</wp:posOffset>
-                </wp:positionH>
-                <wp:positionV relativeFrom="paragraph">
-                  <wp:posOffset>156605</wp:posOffset>
-                </wp:positionV>
-                <wp:extent cx="5544185" cy="334010"/>
-                <wp:effectExtent l="0" t="0" r="0" b="0"/>
-                <wp:wrapTopAndBottom/>
-                <wp:docPr id="9" name="Textbox 9"/>
-                <wp:cNvGraphicFramePr>
-                  <a:graphicFrameLocks xmlns:a="http://schemas.openxmlformats.org/drawingml/2006/main"/>
-                </wp:cNvGraphicFramePr>
-                <a:graphic xmlns:a="http://schemas.openxmlformats.org/drawingml/2006/main">
-                  <a:graphicData uri="http://schemas.microsoft.com/office/word/2010/wordprocessingShape">
-                    <wps:wsp>
-                      <wps:cNvSpPr txBox="1">
-                        <a:spLocks/>
-                      </wps:cNvSpPr>
-                      <wps:spPr>
-                        <a:xfrm>
-                          <a:off x="0" y="0"/>
-                          <a:ext cx="5544185" cy="334010"/>
-                        </a:xfrm>
-                        <a:prstGeom prst="rect">
-                          <a:avLst/>
-                        </a:prstGeom>
-                        <a:ln w="6095">
-                          <a:solidFill>
-                            <a:srgbClr val="30849B"/>
-                          </a:solidFill>
-                          <a:prstDash val="solid"/>
-                        </a:ln>
-                      </wps:spPr>
-                      <wps:txbx>
-                        <w:txbxContent>
-                          <w:p>
-                            <w:pPr>
-                              <w:widowControl/>
-                              <w:autoSpaceDE/>
-                              <w:autoSpaceDN/>
-                              <w:rPr>
-                                <w:rFonts w:ascii="Aptos Narrow" w:eastAsia="Times New Roman" w:hAnsi="Aptos Narrow" w:cs="Times New Roman"/>
-                                <w:lang w:eastAsia="es-ES"/>
-                              </w:rPr>
-                            </w:pPr>
-                            <w:r>
-                              <w:rPr>
-                                <w:rFonts w:ascii="Aptos Narrow" w:eastAsia="Times New Roman" w:hAnsi="Aptos Narrow" w:cs="Times New Roman"/>
-                                <w:lang w:eastAsia="es-ES"/>
-                              </w:rPr>
-                              <w:t>{{15}}</w:t>
-                            </w:r>
-                          </w:p>
-                        </w:txbxContent>
-                      </wps:txbx>
-                      <wps:bodyPr wrap="square" lIns="0" tIns="0" rIns="0" bIns="0" rtlCol="0">
-                        <a:noAutofit/>
-                      </wps:bodyPr>
-                    </wps:wsp>
-                  </a:graphicData>
-                </a:graphic>
-              </wp:anchor>
-            </w:drawing>
-          </mc:Choice>
-          <mc:Fallback>
-            <w:pict>
-              <v:shape w14:anchorId="14DF5E52" id="Textbox 9" o:spid="_x0000_s1027" type="#_x0000_t202" style="position:absolute;margin-left:79.45pt;margin-top:12.35pt;width:436.55pt;height:26.3pt;z-index:-15727616;visibility:visible;mso-wrap-style:square;mso-wrap-distance-left:0;mso-wrap-distance-top:0;mso-wrap-distance-right:0;mso-wrap-distance-bottom:0;mso-position-horizontal:absolute;mso-position-horizontal-relative:page;mso-position-vertical:absolute;mso-position-vertical-relative:text;v-text-anchor:top" o:gfxdata="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" filled="f" strokecolor="#30849b" strokeweight=".16931mm">
-                <v:path arrowok="t"/>
-                <v:textbox inset="0,0,0,0">
-                  <w:txbxContent>
-                    <w:p>
-                      <w:pPr>
-                        <w:widowControl/>
-                        <w:autoSpaceDE/>
-                        <w:autoSpaceDN/>
-                        <w:rPr>
-                          <w:rFonts w:ascii="Aptos Narrow" w:eastAsia="Times New Roman" w:hAnsi="Aptos Narrow" w:cs="Times New Roman"/>
-                          <w:lang w:eastAsia="es-ES"/>
-                        </w:rPr>
-                      </w:pPr>
-                      <w:r>
-                        <w:rPr>
-                          <w:rFonts w:ascii="Aptos Narrow" w:eastAsia="Times New Roman" w:hAnsi="Aptos Narrow" w:cs="Times New Roman"/>
-                          <w:lang w:eastAsia="es-ES"/>
-                        </w:rPr>
-                        <w:t>{{15}}</w:t>
-                      </w:r>
-                    </w:p>
-                  </w:txbxContent>
-                </v:textbox>
-                <w10:wrap type="topAndBottom" anchorx="page"/>
-              </v:shape>
-            </w:pict>
-          </mc:Fallback>
-        </mc:AlternateContent>
+          <w:szCs w:val="22"/>
+        </w:rPr>
+      </w:pPr>
+      <w:r>
+        <w:rPr>
+          <w:rFonts w:ascii="Aptos Narrow" w:eastAsia="Times New Roman" w:hAnsi="Aptos Narrow" w:cs="Times New Roman"/>
+          <w:sz w:val="22"/>
+          <w:szCs w:val="22"/>
+          <w:lang w:eastAsia="es-ES"/>
+        </w:rPr>
+        <w:t>{{1</w:t>
+      </w:r>
+      <w:r>
+        <w:rPr>
+          <w:rFonts w:ascii="Aptos Narrow" w:eastAsia="Times New Roman" w:hAnsi="Aptos Narrow" w:cs="Times New Roman"/>
+          <w:sz w:val="22"/>
+          <w:szCs w:val="22"/>
+          <w:lang w:eastAsia="es-ES"/>
+        </w:rPr>
+        <w:t>5</w:t>
+      </w:r>
+      <w:r>
+        <w:rPr>
+          <w:rFonts w:ascii="Aptos Narrow" w:eastAsia="Times New Roman" w:hAnsi="Aptos Narrow" w:cs="Times New Roman"/>
+          <w:sz w:val="22"/>
+          <w:szCs w:val="22"/>
+          <w:lang w:eastAsia="es-ES"/>
+        </w:rPr>
+        <w:t>}}</w:t>
       </w:r>
     </w:p>
     <w:p>
@@ -2453,7 +2267,6 @@
       <w:pPr>
         <w:spacing w:before="240"/>
         <w:ind w:left="143" w:right="492"/>
-        <w:jc w:val="center"/>
         <w:rPr>
           <w:spacing w:val="-2"/>
           <w:sz w:val="24"/>
@@ -3405,7 +3218,7 @@
               <v:stroke joinstyle="miter"/>
               <v:path gradientshapeok="t" o:connecttype="rect"/>
             </v:shapetype>
-            <v:shape id="Textbox 44" o:spid="_x0000_s1028" type="#_x0000_t202" style="position:absolute;margin-left:84.1pt;margin-top:780.1pt;width:102.95pt;height:15.45pt;z-index:-16734720;visibility:visible;mso-wrap-style:square;mso-wrap-distance-left:0;mso-wrap-distance-top:0;mso-wrap-distance-right:0;mso-wrap-distance-bottom:0;mso-position-horizontal:absolute;mso-position-horizontal-relative:page;mso-position-vertical:absolute;mso-position-vertical-relative:page;v-text-anchor:top" o:gfxdata="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" filled="f" stroked="f">
+            <v:shape id="Textbox 44" o:spid="_x0000_s1027" type="#_x0000_t202" style="position:absolute;margin-left:84.1pt;margin-top:780.1pt;width:102.95pt;height:15.45pt;z-index:-16734720;visibility:visible;mso-wrap-style:square;mso-wrap-distance-left:0;mso-wrap-distance-top:0;mso-wrap-distance-right:0;mso-wrap-distance-bottom:0;mso-position-horizontal:absolute;mso-position-horizontal-relative:page;mso-position-vertical:absolute;mso-position-vertical-relative:page;v-text-anchor:top" o:gfxdata="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" filled="f" stroked="f">
               <v:textbox inset="0,0,0,0">
                 <w:txbxContent>
                   <w:p>

</xml_diff>